<commit_message>
download not working yet
</commit_message>
<xml_diff>
--- a/Instructivo.docx
+++ b/Instructivo.docx
@@ -12,6 +12,20 @@
         <w:t>El nombre de usuario debe ser el nombre del asesor no otro cualquiera.</w:t>
       </w:r>
     </w:p>
+    <w:p>
+      <w:r>
+        <w:t xml:space="preserve">Cuando se busque un cliente </w:t>
+      </w:r>
+      <w:r>
+        <w:t>seleccionarlo de las opciones no escribirlo pues da errores en DB</w:t>
+      </w:r>
+    </w:p>
+    <w:p>
+      <w:r>
+        <w:t>El nombre del proyecto se puede escribir con espacios</w:t>
+      </w:r>
+    </w:p>
+    <w:p/>
     <w:p/>
     <w:sectPr>
       <w:pgSz w:w="12240" w:h="15840"/>

</xml_diff>

<commit_message>
project finished, only download of files and deploy remaining
</commit_message>
<xml_diff>
--- a/Instructivo.docx
+++ b/Instructivo.docx
@@ -27,7 +27,15 @@
     </w:p>
     <w:p>
       <w:r>
-        <w:t>No dar enter en los formularios, no da error pero puede ser molesto</w:t>
+        <w:t>No saltar filas en la plataforma</w:t>
+      </w:r>
+      <w:r>
+        <w:tab/>
+      </w:r>
+    </w:p>
+    <w:p>
+      <w:r>
+        <w:t>Correcciones son nuevas cotizaciones id</w:t>
       </w:r>
     </w:p>
     <w:p/>

</xml_diff>

<commit_message>
overwriting data allowed now
</commit_message>
<xml_diff>
--- a/Instructivo.docx
+++ b/Instructivo.docx
@@ -36,6 +36,11 @@
     <w:p>
       <w:r>
         <w:t>Correcciones son nuevas cotizaciones id</w:t>
+      </w:r>
+    </w:p>
+    <w:p>
+      <w:r>
+        <w:t>Preferiblemente  poner de manera explícita el piercing siempre</w:t>
       </w:r>
     </w:p>
     <w:p/>

</xml_diff>

<commit_message>
real time prices of edition form
</commit_message>
<xml_diff>
--- a/Instructivo.docx
+++ b/Instructivo.docx
@@ -40,7 +40,55 @@
     </w:p>
     <w:p>
       <w:r>
-        <w:t>Preferiblemente  poner de manera explícita el piercing siempre</w:t>
+        <w:t>Preferiblemente poner</w:t>
+      </w:r>
+      <w:r>
+        <w:t xml:space="preserve"> de manera explícita el piercing siempre</w:t>
+      </w:r>
+    </w:p>
+    <w:p/>
+    <w:p/>
+    <w:p>
+      <w:pPr>
+        <w:rPr>
+          <w:b/>
+          <w:bCs/>
+        </w:rPr>
+      </w:pPr>
+      <w:r>
+        <w:t xml:space="preserve">Si toca partir una cotización en varias hojas…poner diferentes códigos de cotización </w:t>
+      </w:r>
+      <w:r>
+        <w:rPr>
+          <w:b/>
+          <w:bCs/>
+        </w:rPr>
+        <w:t>obligatoriamente</w:t>
+      </w:r>
+    </w:p>
+    <w:p>
+      <w:pPr>
+        <w:rPr>
+          <w:b/>
+          <w:bCs/>
+        </w:rPr>
+      </w:pPr>
+    </w:p>
+    <w:p>
+      <w:pPr>
+        <w:rPr>
+          <w:b/>
+          <w:bCs/>
+        </w:rPr>
+      </w:pPr>
+    </w:p>
+    <w:p>
+      <w:r>
+        <w:rPr>
+          <w:b/>
+          <w:bCs/>
+        </w:rPr>
+        <w:t>Si hay que eliminar una fila no borrar todos los campos sino dejar por ejemplo la cantidad y la descripción como eliminado, el resto en cero</w:t>
       </w:r>
     </w:p>
     <w:p/>

</xml_diff>

<commit_message>
global params and automatic cotization number
</commit_message>
<xml_diff>
--- a/Instructivo.docx
+++ b/Instructivo.docx
@@ -83,12 +83,35 @@
       </w:pPr>
     </w:p>
     <w:p>
+      <w:pPr>
+        <w:rPr>
+          <w:b/>
+          <w:bCs/>
+        </w:rPr>
+      </w:pPr>
       <w:r>
         <w:rPr>
           <w:b/>
           <w:bCs/>
         </w:rPr>
         <w:t>Si hay que eliminar una fila no borrar todos los campos sino dejar por ejemplo la cantidad y la descripción como eliminado, el resto en cero</w:t>
+      </w:r>
+    </w:p>
+    <w:p>
+      <w:pPr>
+        <w:rPr>
+          <w:b/>
+          <w:bCs/>
+        </w:rPr>
+      </w:pPr>
+    </w:p>
+    <w:p>
+      <w:r>
+        <w:rPr>
+          <w:b/>
+          <w:bCs/>
+        </w:rPr>
+        <w:t>NUNCA “devolverse” en la numeración de las cotizaciones</w:t>
       </w:r>
     </w:p>
     <w:p/>

</xml_diff>